<commit_message>
Updated Intro and Conc for coding standards doc
</commit_message>
<xml_diff>
--- a/Documentation/Other Documents/Encompass_Coding Standards.docx
+++ b/Documentation/Other Documents/Encompass_Coding Standards.docx
@@ -850,6 +850,12 @@
     </w:p>
     <w:sdt>
       <w:sdtPr>
+        <w:rPr>
+          <w:rFonts w:asciiTheme="minorHAnsi" w:eastAsiaTheme="minorHAnsi" w:hAnsiTheme="minorHAnsi" w:cstheme="minorBidi"/>
+          <w:color w:val="auto"/>
+          <w:sz w:val="22"/>
+          <w:szCs w:val="22"/>
+        </w:rPr>
         <w:id w:val="-775400863"/>
         <w:docPartObj>
           <w:docPartGallery w:val="Table of Contents"/>
@@ -858,13 +864,9 @@
       </w:sdtPr>
       <w:sdtEndPr>
         <w:rPr>
-          <w:rFonts w:asciiTheme="minorHAnsi" w:eastAsiaTheme="minorHAnsi" w:hAnsiTheme="minorHAnsi" w:cstheme="minorBidi"/>
           <w:b/>
           <w:bCs/>
           <w:noProof/>
-          <w:color w:val="auto"/>
-          <w:sz w:val="22"/>
-          <w:szCs w:val="22"/>
         </w:rPr>
       </w:sdtEndPr>
       <w:sdtContent>
@@ -1202,8 +1204,372 @@
           <w:szCs w:val="24"/>
           <w:lang w:val="en-ZA"/>
         </w:rPr>
-        <w:t>.</w:t>
+        <w:t>The coding standards outlined in this document provide guidelines and best practices to be followed during the development of Encompass. Adhering to these standards will contribute to a consistent, maintainable, and efficient codebase. The following sub-topics are covered in this document:</w:t>
       </w:r>
+    </w:p>
+    <w:p>
+      <w:pPr>
+        <w:tabs>
+          <w:tab w:val="left" w:pos="1206"/>
+        </w:tabs>
+        <w:spacing w:line="360" w:lineRule="auto"/>
+        <w:jc w:val="both"/>
+        <w:rPr>
+          <w:rFonts w:ascii="Arial" w:hAnsi="Arial" w:cs="Arial"/>
+          <w:color w:val="5C5C5C" w:themeColor="accent1" w:themeTint="BF"/>
+          <w:sz w:val="24"/>
+          <w:szCs w:val="24"/>
+          <w:lang w:val="en-ZA"/>
+        </w:rPr>
+      </w:pPr>
+      <w:r>
+        <w:rPr>
+          <w:rFonts w:ascii="Arial" w:hAnsi="Arial" w:cs="Arial"/>
+          <w:color w:val="5C5C5C" w:themeColor="accent1" w:themeTint="BF"/>
+          <w:sz w:val="24"/>
+          <w:szCs w:val="24"/>
+          <w:lang w:val="en-ZA"/>
+        </w:rPr>
+        <w:t>1. Header Information in Files:</w:t>
+      </w:r>
+    </w:p>
+    <w:p>
+      <w:pPr>
+        <w:tabs>
+          <w:tab w:val="left" w:pos="1206"/>
+        </w:tabs>
+        <w:spacing w:line="360" w:lineRule="auto"/>
+        <w:jc w:val="both"/>
+        <w:rPr>
+          <w:rFonts w:ascii="Arial" w:hAnsi="Arial" w:cs="Arial"/>
+          <w:color w:val="5C5C5C" w:themeColor="accent1" w:themeTint="BF"/>
+          <w:sz w:val="24"/>
+          <w:szCs w:val="24"/>
+          <w:lang w:val="en-ZA"/>
+        </w:rPr>
+      </w:pPr>
+      <w:r>
+        <w:rPr>
+          <w:rFonts w:ascii="Arial" w:hAnsi="Arial" w:cs="Arial"/>
+          <w:color w:val="5C5C5C" w:themeColor="accent1" w:themeTint="BF"/>
+          <w:sz w:val="24"/>
+          <w:szCs w:val="24"/>
+          <w:lang w:val="en-ZA"/>
+        </w:rPr>
+        <w:t xml:space="preserve">Header information provides important details about </w:t>
+      </w:r>
+      <w:r>
+        <w:rPr>
+          <w:rFonts w:ascii="Arial" w:hAnsi="Arial" w:cs="Arial"/>
+          <w:color w:val="5C5C5C" w:themeColor="accent1" w:themeTint="BF"/>
+          <w:sz w:val="24"/>
+          <w:szCs w:val="24"/>
+          <w:lang w:val="en-ZA"/>
+        </w:rPr>
+        <w:t>a file's purpose, authorship, and modification history</w:t>
+      </w:r>
+      <w:r>
+        <w:rPr>
+          <w:rFonts w:ascii="Arial" w:hAnsi="Arial" w:cs="Arial"/>
+          <w:color w:val="5C5C5C" w:themeColor="accent1" w:themeTint="BF"/>
+          <w:sz w:val="24"/>
+          <w:szCs w:val="24"/>
+          <w:lang w:val="en-ZA"/>
+        </w:rPr>
+        <w:t>. It is essential for clear documentation and version control. This section will define the required information and formatting for header comments in Encompass files.</w:t>
+      </w:r>
+    </w:p>
+    <w:p>
+      <w:pPr>
+        <w:tabs>
+          <w:tab w:val="left" w:pos="1206"/>
+        </w:tabs>
+        <w:spacing w:line="360" w:lineRule="auto"/>
+        <w:jc w:val="both"/>
+        <w:rPr>
+          <w:rFonts w:ascii="Arial" w:hAnsi="Arial" w:cs="Arial"/>
+          <w:color w:val="5C5C5C" w:themeColor="accent1" w:themeTint="BF"/>
+          <w:sz w:val="24"/>
+          <w:szCs w:val="24"/>
+          <w:lang w:val="en-ZA"/>
+        </w:rPr>
+      </w:pPr>
+      <w:r>
+        <w:rPr>
+          <w:rFonts w:ascii="Arial" w:hAnsi="Arial" w:cs="Arial"/>
+          <w:color w:val="5C5C5C" w:themeColor="accent1" w:themeTint="BF"/>
+          <w:sz w:val="24"/>
+          <w:szCs w:val="24"/>
+          <w:lang w:val="en-ZA"/>
+        </w:rPr>
+        <w:t>2. Header Information for Functions:</w:t>
+      </w:r>
+    </w:p>
+    <w:p>
+      <w:pPr>
+        <w:tabs>
+          <w:tab w:val="left" w:pos="1206"/>
+        </w:tabs>
+        <w:spacing w:line="360" w:lineRule="auto"/>
+        <w:jc w:val="both"/>
+        <w:rPr>
+          <w:rFonts w:ascii="Arial" w:hAnsi="Arial" w:cs="Arial"/>
+          <w:color w:val="5C5C5C" w:themeColor="accent1" w:themeTint="BF"/>
+          <w:sz w:val="24"/>
+          <w:szCs w:val="24"/>
+          <w:lang w:val="en-ZA"/>
+        </w:rPr>
+      </w:pPr>
+      <w:r>
+        <w:rPr>
+          <w:rFonts w:ascii="Arial" w:hAnsi="Arial" w:cs="Arial"/>
+          <w:color w:val="5C5C5C" w:themeColor="accent1" w:themeTint="BF"/>
+          <w:sz w:val="24"/>
+          <w:szCs w:val="24"/>
+          <w:lang w:val="en-ZA"/>
+        </w:rPr>
+        <w:t>Clear and informative function headers aid in understanding the purpose, parameters, and return values of functions. This section will specify the recommended format and content for function headers to ensure code readability and ease of maintenance.</w:t>
+      </w:r>
+    </w:p>
+    <w:p>
+      <w:pPr>
+        <w:tabs>
+          <w:tab w:val="left" w:pos="1206"/>
+        </w:tabs>
+        <w:spacing w:line="360" w:lineRule="auto"/>
+        <w:jc w:val="both"/>
+        <w:rPr>
+          <w:rFonts w:ascii="Arial" w:hAnsi="Arial" w:cs="Arial"/>
+          <w:color w:val="5C5C5C" w:themeColor="accent1" w:themeTint="BF"/>
+          <w:sz w:val="24"/>
+          <w:szCs w:val="24"/>
+          <w:lang w:val="en-ZA"/>
+        </w:rPr>
+      </w:pPr>
+    </w:p>
+    <w:p>
+      <w:pPr>
+        <w:tabs>
+          <w:tab w:val="left" w:pos="1206"/>
+        </w:tabs>
+        <w:spacing w:line="360" w:lineRule="auto"/>
+        <w:jc w:val="both"/>
+        <w:rPr>
+          <w:rFonts w:ascii="Arial" w:hAnsi="Arial" w:cs="Arial"/>
+          <w:color w:val="5C5C5C" w:themeColor="accent1" w:themeTint="BF"/>
+          <w:sz w:val="24"/>
+          <w:szCs w:val="24"/>
+          <w:lang w:val="en-ZA"/>
+        </w:rPr>
+      </w:pPr>
+      <w:r>
+        <w:rPr>
+          <w:rFonts w:ascii="Arial" w:hAnsi="Arial" w:cs="Arial"/>
+          <w:color w:val="5C5C5C" w:themeColor="accent1" w:themeTint="BF"/>
+          <w:sz w:val="24"/>
+          <w:szCs w:val="24"/>
+          <w:lang w:val="en-ZA"/>
+        </w:rPr>
+        <w:t>3. Naming Conventions:</w:t>
+      </w:r>
+    </w:p>
+    <w:p>
+      <w:pPr>
+        <w:tabs>
+          <w:tab w:val="left" w:pos="1206"/>
+        </w:tabs>
+        <w:spacing w:line="360" w:lineRule="auto"/>
+        <w:jc w:val="both"/>
+        <w:rPr>
+          <w:rFonts w:ascii="Arial" w:hAnsi="Arial" w:cs="Arial"/>
+          <w:color w:val="5C5C5C" w:themeColor="accent1" w:themeTint="BF"/>
+          <w:sz w:val="24"/>
+          <w:szCs w:val="24"/>
+          <w:lang w:val="en-ZA"/>
+        </w:rPr>
+      </w:pPr>
+      <w:r>
+        <w:rPr>
+          <w:rFonts w:ascii="Arial" w:hAnsi="Arial" w:cs="Arial"/>
+          <w:color w:val="5C5C5C" w:themeColor="accent1" w:themeTint="BF"/>
+          <w:sz w:val="24"/>
+          <w:szCs w:val="24"/>
+          <w:lang w:val="en-ZA"/>
+        </w:rPr>
+        <w:t>Consistent and meaningful naming conventions enhance code comprehension and maintainability. This section will outline the preferred naming conventions for variables, functions, classes, and other elements in the Encompass codebase.</w:t>
+      </w:r>
+    </w:p>
+    <w:p>
+      <w:pPr>
+        <w:tabs>
+          <w:tab w:val="left" w:pos="1206"/>
+        </w:tabs>
+        <w:spacing w:line="360" w:lineRule="auto"/>
+        <w:jc w:val="both"/>
+        <w:rPr>
+          <w:rFonts w:ascii="Arial" w:hAnsi="Arial" w:cs="Arial"/>
+          <w:color w:val="5C5C5C" w:themeColor="accent1" w:themeTint="BF"/>
+          <w:sz w:val="24"/>
+          <w:szCs w:val="24"/>
+          <w:lang w:val="en-ZA"/>
+        </w:rPr>
+      </w:pPr>
+      <w:r>
+        <w:rPr>
+          <w:rFonts w:ascii="Arial" w:hAnsi="Arial" w:cs="Arial"/>
+          <w:color w:val="5C5C5C" w:themeColor="accent1" w:themeTint="BF"/>
+          <w:sz w:val="24"/>
+          <w:szCs w:val="24"/>
+          <w:lang w:val="en-ZA"/>
+        </w:rPr>
+        <w:t>4. API Responses:</w:t>
+      </w:r>
+    </w:p>
+    <w:p>
+      <w:pPr>
+        <w:tabs>
+          <w:tab w:val="left" w:pos="1206"/>
+        </w:tabs>
+        <w:spacing w:line="360" w:lineRule="auto"/>
+        <w:jc w:val="both"/>
+        <w:rPr>
+          <w:rFonts w:ascii="Arial" w:hAnsi="Arial" w:cs="Arial"/>
+          <w:color w:val="5C5C5C" w:themeColor="accent1" w:themeTint="BF"/>
+          <w:sz w:val="24"/>
+          <w:szCs w:val="24"/>
+          <w:lang w:val="en-ZA"/>
+        </w:rPr>
+      </w:pPr>
+      <w:r>
+        <w:rPr>
+          <w:rFonts w:ascii="Arial" w:hAnsi="Arial" w:cs="Arial"/>
+          <w:color w:val="5C5C5C" w:themeColor="accent1" w:themeTint="BF"/>
+          <w:sz w:val="24"/>
+          <w:szCs w:val="24"/>
+          <w:lang w:val="en-ZA"/>
+        </w:rPr>
+        <w:t>Well-structured and consistent API responses improve interoperability and ease of integration with other systems. This section will define the guidelines for formatting API responses, including status codes, error handling, and data structures.</w:t>
+      </w:r>
+    </w:p>
+    <w:p>
+      <w:pPr>
+        <w:tabs>
+          <w:tab w:val="left" w:pos="1206"/>
+        </w:tabs>
+        <w:spacing w:line="360" w:lineRule="auto"/>
+        <w:jc w:val="both"/>
+        <w:rPr>
+          <w:rFonts w:ascii="Arial" w:hAnsi="Arial" w:cs="Arial"/>
+          <w:color w:val="5C5C5C" w:themeColor="accent1" w:themeTint="BF"/>
+          <w:sz w:val="24"/>
+          <w:szCs w:val="24"/>
+          <w:lang w:val="en-ZA"/>
+        </w:rPr>
+      </w:pPr>
+      <w:r>
+        <w:rPr>
+          <w:rFonts w:ascii="Arial" w:hAnsi="Arial" w:cs="Arial"/>
+          <w:color w:val="5C5C5C" w:themeColor="accent1" w:themeTint="BF"/>
+          <w:sz w:val="24"/>
+          <w:szCs w:val="24"/>
+          <w:lang w:val="en-ZA"/>
+        </w:rPr>
+        <w:t>5. File Structure:</w:t>
+      </w:r>
+    </w:p>
+    <w:p>
+      <w:pPr>
+        <w:tabs>
+          <w:tab w:val="left" w:pos="1206"/>
+        </w:tabs>
+        <w:spacing w:line="360" w:lineRule="auto"/>
+        <w:jc w:val="both"/>
+        <w:rPr>
+          <w:rFonts w:ascii="Arial" w:hAnsi="Arial" w:cs="Arial"/>
+          <w:color w:val="5C5C5C" w:themeColor="accent1" w:themeTint="BF"/>
+          <w:sz w:val="24"/>
+          <w:szCs w:val="24"/>
+          <w:lang w:val="en-ZA"/>
+        </w:rPr>
+      </w:pPr>
+      <w:r>
+        <w:rPr>
+          <w:rFonts w:ascii="Arial" w:hAnsi="Arial" w:cs="Arial"/>
+          <w:color w:val="5C5C5C" w:themeColor="accent1" w:themeTint="BF"/>
+          <w:sz w:val="24"/>
+          <w:szCs w:val="24"/>
+          <w:lang w:val="en-ZA"/>
+        </w:rPr>
+        <w:t>An organized file structure simplifies navigation and promotes modular design. This section will provide recommendations for organizing files within Encompass, including the placement of source code files, configuration files, and assets.</w:t>
+      </w:r>
+    </w:p>
+    <w:p>
+      <w:pPr>
+        <w:tabs>
+          <w:tab w:val="left" w:pos="1206"/>
+        </w:tabs>
+        <w:spacing w:line="360" w:lineRule="auto"/>
+        <w:jc w:val="both"/>
+        <w:rPr>
+          <w:rFonts w:ascii="Arial" w:hAnsi="Arial" w:cs="Arial"/>
+          <w:color w:val="5C5C5C" w:themeColor="accent1" w:themeTint="BF"/>
+          <w:sz w:val="24"/>
+          <w:szCs w:val="24"/>
+          <w:lang w:val="en-ZA"/>
+        </w:rPr>
+      </w:pPr>
+      <w:r>
+        <w:rPr>
+          <w:rFonts w:ascii="Arial" w:hAnsi="Arial" w:cs="Arial"/>
+          <w:color w:val="5C5C5C" w:themeColor="accent1" w:themeTint="BF"/>
+          <w:sz w:val="24"/>
+          <w:szCs w:val="24"/>
+          <w:lang w:val="en-ZA"/>
+        </w:rPr>
+        <w:t>6. Repository Structure:</w:t>
+      </w:r>
+    </w:p>
+    <w:p>
+      <w:pPr>
+        <w:tabs>
+          <w:tab w:val="left" w:pos="1206"/>
+        </w:tabs>
+        <w:spacing w:line="360" w:lineRule="auto"/>
+        <w:jc w:val="both"/>
+        <w:rPr>
+          <w:rFonts w:ascii="Arial" w:hAnsi="Arial" w:cs="Arial"/>
+          <w:color w:val="5C5C5C" w:themeColor="accent1" w:themeTint="BF"/>
+          <w:sz w:val="24"/>
+          <w:szCs w:val="24"/>
+          <w:lang w:val="en-ZA"/>
+        </w:rPr>
+      </w:pPr>
+      <w:r>
+        <w:rPr>
+          <w:rFonts w:ascii="Arial" w:hAnsi="Arial" w:cs="Arial"/>
+          <w:color w:val="5C5C5C" w:themeColor="accent1" w:themeTint="BF"/>
+          <w:sz w:val="24"/>
+          <w:szCs w:val="24"/>
+          <w:lang w:val="en-ZA"/>
+        </w:rPr>
+        <w:t>An efficient repository structure facilitates collaboration, version control, and code sharing. This section will outline the suggested structure for the Encompass repository, including branches, directories, and file organization.</w:t>
+      </w:r>
+    </w:p>
+    <w:p>
+      <w:pPr>
+        <w:tabs>
+          <w:tab w:val="left" w:pos="1206"/>
+        </w:tabs>
+        <w:spacing w:line="360" w:lineRule="auto"/>
+        <w:jc w:val="both"/>
+        <w:rPr>
+          <w:rFonts w:ascii="Arial" w:hAnsi="Arial" w:cs="Arial"/>
+          <w:color w:val="5C5C5C" w:themeColor="accent1" w:themeTint="BF"/>
+          <w:sz w:val="24"/>
+          <w:szCs w:val="24"/>
+          <w:lang w:val="en-ZA"/>
+        </w:rPr>
+      </w:pPr>
     </w:p>
     <w:p>
       <w:pPr>
@@ -1241,6 +1607,163 @@
           <w:tab w:val="left" w:pos="1206"/>
         </w:tabs>
         <w:spacing w:line="360" w:lineRule="auto"/>
+        <w:jc w:val="both"/>
+        <w:rPr>
+          <w:rFonts w:ascii="Arial" w:hAnsi="Arial" w:cs="Arial"/>
+          <w:color w:val="5C5C5C" w:themeColor="accent1" w:themeTint="BF"/>
+          <w:sz w:val="24"/>
+          <w:szCs w:val="24"/>
+          <w:lang w:val="en-ZA"/>
+        </w:rPr>
+      </w:pPr>
+      <w:r>
+        <w:rPr>
+          <w:rFonts w:ascii="Arial" w:hAnsi="Arial" w:cs="Arial"/>
+          <w:color w:val="5C5C5C" w:themeColor="accent1" w:themeTint="BF"/>
+          <w:sz w:val="24"/>
+          <w:szCs w:val="24"/>
+          <w:lang w:val="en-ZA"/>
+        </w:rPr>
+        <w:lastRenderedPageBreak/>
+        <w:t>Header Information in files:</w:t>
+      </w:r>
+    </w:p>
+    <w:p>
+      <w:pPr>
+        <w:tabs>
+          <w:tab w:val="left" w:pos="1206"/>
+        </w:tabs>
+        <w:spacing w:line="360" w:lineRule="auto"/>
+        <w:jc w:val="both"/>
+        <w:rPr>
+          <w:rFonts w:ascii="Arial" w:hAnsi="Arial" w:cs="Arial"/>
+          <w:color w:val="5C5C5C" w:themeColor="accent1" w:themeTint="BF"/>
+          <w:sz w:val="24"/>
+          <w:szCs w:val="24"/>
+          <w:lang w:val="en-ZA"/>
+        </w:rPr>
+      </w:pPr>
+      <w:r>
+        <w:rPr>
+          <w:rFonts w:ascii="Arial" w:hAnsi="Arial" w:cs="Arial"/>
+          <w:color w:val="5C5C5C" w:themeColor="accent1" w:themeTint="BF"/>
+          <w:sz w:val="24"/>
+          <w:szCs w:val="24"/>
+          <w:lang w:val="en-ZA"/>
+        </w:rPr>
+        <w:t>Header Information for functions:</w:t>
+      </w:r>
+    </w:p>
+    <w:p>
+      <w:pPr>
+        <w:tabs>
+          <w:tab w:val="left" w:pos="1206"/>
+        </w:tabs>
+        <w:spacing w:line="360" w:lineRule="auto"/>
+        <w:jc w:val="both"/>
+        <w:rPr>
+          <w:rFonts w:ascii="Arial" w:hAnsi="Arial" w:cs="Arial"/>
+          <w:color w:val="5C5C5C" w:themeColor="accent1" w:themeTint="BF"/>
+          <w:sz w:val="24"/>
+          <w:szCs w:val="24"/>
+          <w:lang w:val="en-ZA"/>
+        </w:rPr>
+      </w:pPr>
+      <w:r>
+        <w:rPr>
+          <w:rFonts w:ascii="Arial" w:hAnsi="Arial" w:cs="Arial"/>
+          <w:color w:val="5C5C5C" w:themeColor="accent1" w:themeTint="BF"/>
+          <w:sz w:val="24"/>
+          <w:szCs w:val="24"/>
+          <w:lang w:val="en-ZA"/>
+        </w:rPr>
+        <w:t>Naming conventions:</w:t>
+      </w:r>
+    </w:p>
+    <w:p>
+      <w:pPr>
+        <w:tabs>
+          <w:tab w:val="left" w:pos="1206"/>
+        </w:tabs>
+        <w:spacing w:line="360" w:lineRule="auto"/>
+        <w:jc w:val="both"/>
+        <w:rPr>
+          <w:rFonts w:ascii="Arial" w:hAnsi="Arial" w:cs="Arial"/>
+          <w:color w:val="5C5C5C" w:themeColor="accent1" w:themeTint="BF"/>
+          <w:sz w:val="24"/>
+          <w:szCs w:val="24"/>
+          <w:lang w:val="en-ZA"/>
+        </w:rPr>
+      </w:pPr>
+      <w:r>
+        <w:rPr>
+          <w:rFonts w:ascii="Arial" w:hAnsi="Arial" w:cs="Arial"/>
+          <w:color w:val="5C5C5C" w:themeColor="accent1" w:themeTint="BF"/>
+          <w:sz w:val="24"/>
+          <w:szCs w:val="24"/>
+          <w:lang w:val="en-ZA"/>
+        </w:rPr>
+        <w:t>API Responses:</w:t>
+      </w:r>
+    </w:p>
+    <w:p>
+      <w:pPr>
+        <w:tabs>
+          <w:tab w:val="left" w:pos="1206"/>
+        </w:tabs>
+        <w:spacing w:line="360" w:lineRule="auto"/>
+        <w:jc w:val="both"/>
+        <w:rPr>
+          <w:rFonts w:ascii="Arial" w:hAnsi="Arial" w:cs="Arial"/>
+          <w:color w:val="5C5C5C" w:themeColor="accent1" w:themeTint="BF"/>
+          <w:sz w:val="24"/>
+          <w:szCs w:val="24"/>
+          <w:lang w:val="en-ZA"/>
+        </w:rPr>
+      </w:pPr>
+      <w:r>
+        <w:rPr>
+          <w:rFonts w:ascii="Arial" w:hAnsi="Arial" w:cs="Arial"/>
+          <w:color w:val="5C5C5C" w:themeColor="accent1" w:themeTint="BF"/>
+          <w:sz w:val="24"/>
+          <w:szCs w:val="24"/>
+          <w:lang w:val="en-ZA"/>
+        </w:rPr>
+        <w:t>File Structure:</w:t>
+      </w:r>
+    </w:p>
+    <w:p>
+      <w:pPr>
+        <w:tabs>
+          <w:tab w:val="left" w:pos="1206"/>
+        </w:tabs>
+        <w:spacing w:line="360" w:lineRule="auto"/>
+        <w:jc w:val="both"/>
+        <w:rPr>
+          <w:rFonts w:ascii="Arial" w:hAnsi="Arial" w:cs="Arial"/>
+          <w:color w:val="5C5C5C" w:themeColor="accent1" w:themeTint="BF"/>
+          <w:sz w:val="24"/>
+          <w:szCs w:val="24"/>
+          <w:lang w:val="en-ZA"/>
+        </w:rPr>
+      </w:pPr>
+      <w:r>
+        <w:rPr>
+          <w:rFonts w:ascii="Arial" w:hAnsi="Arial" w:cs="Arial"/>
+          <w:color w:val="5C5C5C" w:themeColor="accent1" w:themeTint="BF"/>
+          <w:sz w:val="24"/>
+          <w:szCs w:val="24"/>
+          <w:lang w:val="en-ZA"/>
+        </w:rPr>
+        <w:t>Repository Structure:</w:t>
+      </w:r>
+    </w:p>
+    <w:p>
+      <w:pPr>
+        <w:tabs>
+          <w:tab w:val="left" w:pos="1206"/>
+        </w:tabs>
+        <w:spacing w:line="360" w:lineRule="auto"/>
         <w:outlineLvl w:val="0"/>
         <w:rPr>
           <w:rFonts w:ascii="Arial" w:hAnsi="Arial" w:cs="Arial"/>
@@ -1281,13 +1804,13 @@
           <w:noProof/>
         </w:rPr>
         <w:drawing>
-          <wp:anchor distT="0" distB="0" distL="114300" distR="114300" simplePos="0" relativeHeight="251746304" behindDoc="0" locked="0" layoutInCell="1" allowOverlap="1" wp14:anchorId="0E88373C" wp14:editId="5637E593">
+          <wp:anchor distT="0" distB="0" distL="114300" distR="114300" simplePos="0" relativeHeight="251746304" behindDoc="0" locked="0" layoutInCell="1" allowOverlap="1" wp14:anchorId="0E88373C" wp14:editId="77F29264">
             <wp:simplePos x="0" y="0"/>
             <wp:positionH relativeFrom="margin">
-              <wp:align>center</wp:align>
+              <wp:posOffset>1576512</wp:posOffset>
             </wp:positionH>
             <wp:positionV relativeFrom="paragraph">
-              <wp:posOffset>617220</wp:posOffset>
+              <wp:posOffset>2008698</wp:posOffset>
             </wp:positionV>
             <wp:extent cx="2927404" cy="1127051"/>
             <wp:effectExtent l="0" t="0" r="6350" b="0"/>
@@ -1342,6 +1865,36 @@
             </wp14:sizeRelV>
           </wp:anchor>
         </w:drawing>
+      </w:r>
+      <w:r>
+        <w:rPr>
+          <w:rFonts w:ascii="Arial" w:hAnsi="Arial" w:cs="Arial"/>
+          <w:color w:val="5C5C5C" w:themeColor="accent1" w:themeTint="BF"/>
+          <w:sz w:val="24"/>
+          <w:szCs w:val="24"/>
+          <w:lang w:val="en-ZA"/>
+        </w:rPr>
+        <w:t>By adhering to the</w:t>
+      </w:r>
+      <w:r>
+        <w:rPr>
+          <w:rFonts w:ascii="Arial" w:hAnsi="Arial" w:cs="Arial"/>
+          <w:color w:val="5C5C5C" w:themeColor="accent1" w:themeTint="BF"/>
+          <w:sz w:val="24"/>
+          <w:szCs w:val="24"/>
+          <w:lang w:val="en-ZA"/>
+        </w:rPr>
+        <w:t xml:space="preserve"> above</w:t>
+      </w:r>
+      <w:r>
+        <w:rPr>
+          <w:rFonts w:ascii="Arial" w:hAnsi="Arial" w:cs="Arial"/>
+          <w:color w:val="5C5C5C" w:themeColor="accent1" w:themeTint="BF"/>
+          <w:sz w:val="24"/>
+          <w:szCs w:val="24"/>
+          <w:lang w:val="en-ZA"/>
+        </w:rPr>
+        <w:t xml:space="preserve"> coding standards, the Encompass development team will create a cohesive and maintainable codebase that supports scalability, extensibility, and ease of collaboration. Consistency in coding practices will streamline code reviews, enhance productivity, and contribute to the long-term success of the Encompass project</w:t>
       </w:r>
       <w:r>
         <w:rPr>
@@ -1419,6 +1972,16 @@
             </w:pict>
           </mc:Fallback>
         </mc:AlternateContent>
+      </w:r>
+      <w:r>
+        <w:rPr>
+          <w:rFonts w:ascii="Arial" w:hAnsi="Arial" w:cs="Arial"/>
+          <w:color w:val="5C5C5C" w:themeColor="accent1" w:themeTint="BF"/>
+          <w:sz w:val="24"/>
+          <w:szCs w:val="24"/>
+          <w:lang w:val="en-ZA"/>
+        </w:rPr>
+        <w:t>.</w:t>
       </w:r>
     </w:p>
     <w:sectPr>
@@ -4706,6 +5269,119 @@
     </w:lvl>
   </w:abstractNum>
   <w:abstractNum w:abstractNumId="27" w15:restartNumberingAfterBreak="0">
+    <w:nsid w:val="57440597"/>
+    <w:multiLevelType w:val="hybridMultilevel"/>
+    <w:tmpl w:val="1D5E072E"/>
+    <w:lvl w:ilvl="0" w:tplc="04090001">
+      <w:start w:val="1"/>
+      <w:numFmt w:val="bullet"/>
+      <w:lvlText w:val=""/>
+      <w:lvlJc w:val="left"/>
+      <w:pPr>
+        <w:ind w:left="720" w:hanging="360"/>
+      </w:pPr>
+      <w:rPr>
+        <w:rFonts w:ascii="Symbol" w:hAnsi="Symbol" w:hint="default"/>
+      </w:rPr>
+    </w:lvl>
+    <w:lvl w:ilvl="1" w:tplc="04090003" w:tentative="1">
+      <w:start w:val="1"/>
+      <w:numFmt w:val="bullet"/>
+      <w:lvlText w:val="o"/>
+      <w:lvlJc w:val="left"/>
+      <w:pPr>
+        <w:ind w:left="1440" w:hanging="360"/>
+      </w:pPr>
+      <w:rPr>
+        <w:rFonts w:ascii="Courier New" w:hAnsi="Courier New" w:cs="Courier New" w:hint="default"/>
+      </w:rPr>
+    </w:lvl>
+    <w:lvl w:ilvl="2" w:tplc="04090005" w:tentative="1">
+      <w:start w:val="1"/>
+      <w:numFmt w:val="bullet"/>
+      <w:lvlText w:val=""/>
+      <w:lvlJc w:val="left"/>
+      <w:pPr>
+        <w:ind w:left="2160" w:hanging="360"/>
+      </w:pPr>
+      <w:rPr>
+        <w:rFonts w:ascii="Wingdings" w:hAnsi="Wingdings" w:hint="default"/>
+      </w:rPr>
+    </w:lvl>
+    <w:lvl w:ilvl="3" w:tplc="04090001" w:tentative="1">
+      <w:start w:val="1"/>
+      <w:numFmt w:val="bullet"/>
+      <w:lvlText w:val=""/>
+      <w:lvlJc w:val="left"/>
+      <w:pPr>
+        <w:ind w:left="2880" w:hanging="360"/>
+      </w:pPr>
+      <w:rPr>
+        <w:rFonts w:ascii="Symbol" w:hAnsi="Symbol" w:hint="default"/>
+      </w:rPr>
+    </w:lvl>
+    <w:lvl w:ilvl="4" w:tplc="04090003" w:tentative="1">
+      <w:start w:val="1"/>
+      <w:numFmt w:val="bullet"/>
+      <w:lvlText w:val="o"/>
+      <w:lvlJc w:val="left"/>
+      <w:pPr>
+        <w:ind w:left="3600" w:hanging="360"/>
+      </w:pPr>
+      <w:rPr>
+        <w:rFonts w:ascii="Courier New" w:hAnsi="Courier New" w:cs="Courier New" w:hint="default"/>
+      </w:rPr>
+    </w:lvl>
+    <w:lvl w:ilvl="5" w:tplc="04090005" w:tentative="1">
+      <w:start w:val="1"/>
+      <w:numFmt w:val="bullet"/>
+      <w:lvlText w:val=""/>
+      <w:lvlJc w:val="left"/>
+      <w:pPr>
+        <w:ind w:left="4320" w:hanging="360"/>
+      </w:pPr>
+      <w:rPr>
+        <w:rFonts w:ascii="Wingdings" w:hAnsi="Wingdings" w:hint="default"/>
+      </w:rPr>
+    </w:lvl>
+    <w:lvl w:ilvl="6" w:tplc="04090001" w:tentative="1">
+      <w:start w:val="1"/>
+      <w:numFmt w:val="bullet"/>
+      <w:lvlText w:val=""/>
+      <w:lvlJc w:val="left"/>
+      <w:pPr>
+        <w:ind w:left="5040" w:hanging="360"/>
+      </w:pPr>
+      <w:rPr>
+        <w:rFonts w:ascii="Symbol" w:hAnsi="Symbol" w:hint="default"/>
+      </w:rPr>
+    </w:lvl>
+    <w:lvl w:ilvl="7" w:tplc="04090003" w:tentative="1">
+      <w:start w:val="1"/>
+      <w:numFmt w:val="bullet"/>
+      <w:lvlText w:val="o"/>
+      <w:lvlJc w:val="left"/>
+      <w:pPr>
+        <w:ind w:left="5760" w:hanging="360"/>
+      </w:pPr>
+      <w:rPr>
+        <w:rFonts w:ascii="Courier New" w:hAnsi="Courier New" w:cs="Courier New" w:hint="default"/>
+      </w:rPr>
+    </w:lvl>
+    <w:lvl w:ilvl="8" w:tplc="04090005" w:tentative="1">
+      <w:start w:val="1"/>
+      <w:numFmt w:val="bullet"/>
+      <w:lvlText w:val=""/>
+      <w:lvlJc w:val="left"/>
+      <w:pPr>
+        <w:ind w:left="6480" w:hanging="360"/>
+      </w:pPr>
+      <w:rPr>
+        <w:rFonts w:ascii="Wingdings" w:hAnsi="Wingdings" w:hint="default"/>
+      </w:rPr>
+    </w:lvl>
+  </w:abstractNum>
+  <w:abstractNum w:abstractNumId="28" w15:restartNumberingAfterBreak="0">
     <w:nsid w:val="586B3D8C"/>
     <w:multiLevelType w:val="hybridMultilevel"/>
     <w:tmpl w:val="A45E1CEA"/>
@@ -4797,7 +5473,7 @@
       </w:pPr>
     </w:lvl>
   </w:abstractNum>
-  <w:abstractNum w:abstractNumId="28" w15:restartNumberingAfterBreak="0">
+  <w:abstractNum w:abstractNumId="29" w15:restartNumberingAfterBreak="0">
     <w:nsid w:val="5B2A1AF9"/>
     <w:multiLevelType w:val="hybridMultilevel"/>
     <w:tmpl w:val="727681E2"/>
@@ -4891,7 +5567,7 @@
       </w:pPr>
     </w:lvl>
   </w:abstractNum>
-  <w:abstractNum w:abstractNumId="29" w15:restartNumberingAfterBreak="0">
+  <w:abstractNum w:abstractNumId="30" w15:restartNumberingAfterBreak="0">
     <w:nsid w:val="696F0A7A"/>
     <w:multiLevelType w:val="hybridMultilevel"/>
     <w:tmpl w:val="5BCCFB60"/>
@@ -5004,7 +5680,7 @@
       </w:rPr>
     </w:lvl>
   </w:abstractNum>
-  <w:abstractNum w:abstractNumId="30" w15:restartNumberingAfterBreak="0">
+  <w:abstractNum w:abstractNumId="31" w15:restartNumberingAfterBreak="0">
     <w:nsid w:val="6D9F2C8A"/>
     <w:multiLevelType w:val="hybridMultilevel"/>
     <w:tmpl w:val="313E94DC"/>
@@ -5093,7 +5769,7 @@
       </w:pPr>
     </w:lvl>
   </w:abstractNum>
-  <w:abstractNum w:abstractNumId="31" w15:restartNumberingAfterBreak="0">
+  <w:abstractNum w:abstractNumId="32" w15:restartNumberingAfterBreak="0">
     <w:nsid w:val="7772145B"/>
     <w:multiLevelType w:val="hybridMultilevel"/>
     <w:tmpl w:val="2E5A77DC"/>
@@ -5206,7 +5882,7 @@
       </w:rPr>
     </w:lvl>
   </w:abstractNum>
-  <w:abstractNum w:abstractNumId="32" w15:restartNumberingAfterBreak="0">
+  <w:abstractNum w:abstractNumId="33" w15:restartNumberingAfterBreak="0">
     <w:nsid w:val="7F9120DD"/>
     <w:multiLevelType w:val="hybridMultilevel"/>
     <w:tmpl w:val="E01E740A"/>
@@ -5350,13 +6026,13 @@
     <w:abstractNumId w:val="0"/>
   </w:num>
   <w:num w:numId="11" w16cid:durableId="1892500281">
-    <w:abstractNumId w:val="30"/>
+    <w:abstractNumId w:val="31"/>
   </w:num>
   <w:num w:numId="12" w16cid:durableId="1413821644">
-    <w:abstractNumId w:val="27"/>
+    <w:abstractNumId w:val="28"/>
   </w:num>
   <w:num w:numId="13" w16cid:durableId="1822848731">
-    <w:abstractNumId w:val="31"/>
+    <w:abstractNumId w:val="32"/>
   </w:num>
   <w:num w:numId="14" w16cid:durableId="1556819794">
     <w:abstractNumId w:val="18"/>
@@ -5374,13 +6050,13 @@
     <w:abstractNumId w:val="11"/>
   </w:num>
   <w:num w:numId="19" w16cid:durableId="441805429">
-    <w:abstractNumId w:val="32"/>
+    <w:abstractNumId w:val="33"/>
   </w:num>
   <w:num w:numId="20" w16cid:durableId="1436049059">
     <w:abstractNumId w:val="20"/>
   </w:num>
   <w:num w:numId="21" w16cid:durableId="1317493408">
-    <w:abstractNumId w:val="29"/>
+    <w:abstractNumId w:val="30"/>
   </w:num>
   <w:num w:numId="22" w16cid:durableId="1853101637">
     <w:abstractNumId w:val="25"/>
@@ -5389,7 +6065,7 @@
     <w:abstractNumId w:val="15"/>
   </w:num>
   <w:num w:numId="24" w16cid:durableId="1927693657">
-    <w:abstractNumId w:val="28"/>
+    <w:abstractNumId w:val="29"/>
   </w:num>
   <w:num w:numId="25" w16cid:durableId="551965794">
     <w:abstractNumId w:val="23"/>
@@ -5417,6 +6093,9 @@
   </w:num>
   <w:num w:numId="33" w16cid:durableId="130562940">
     <w:abstractNumId w:val="17"/>
+  </w:num>
+  <w:num w:numId="34" w16cid:durableId="2073187255">
+    <w:abstractNumId w:val="27"/>
   </w:num>
 </w:numbering>
 </file>
@@ -31392,6 +32071,15 @@
 </file>
 
 <file path=customXml/item1.xml><?xml version="1.0" encoding="utf-8"?>
+<?mso-contentType ?>
+<FormTemplates xmlns="http://schemas.microsoft.com/sharepoint/v3/contenttype/forms">
+  <Display>DocumentLibraryForm</Display>
+  <Edit>DocumentLibraryForm</Edit>
+  <New>DocumentLibraryForm</New>
+</FormTemplates>
+</file>
+
+<file path=customXml/item2.xml><?xml version="1.0" encoding="utf-8"?>
 <ct:contentTypeSchema xmlns:ct="http://schemas.microsoft.com/office/2006/metadata/contentType" xmlns:ma="http://schemas.microsoft.com/office/2006/metadata/properties/metaAttributes" ct:_="" ma:_="" ma:contentTypeName="Document" ma:contentTypeID="0x01010079F111ED35F8CC479449609E8A0923A6" ma:contentTypeVersion="12" ma:contentTypeDescription="Create a new document." ma:contentTypeScope="" ma:versionID="e2fe73d34af300204b2c04d95f547fc8">
   <xsd:schema xmlns:xsd="http://www.w3.org/2001/XMLSchema" xmlns:xs="http://www.w3.org/2001/XMLSchema" xmlns:p="http://schemas.microsoft.com/office/2006/metadata/properties" xmlns:ns2="71af3243-3dd4-4a8d-8c0d-dd76da1f02a5" xmlns:ns3="16c05727-aa75-4e4a-9b5f-8a80a1165891" targetNamespace="http://schemas.microsoft.com/office/2006/metadata/properties" ma:root="true" ma:fieldsID="cb4f6533a2a85f2c78aa0456c298b376" ns2:_="" ns3:_="">
     <xsd:import namespace="71af3243-3dd4-4a8d-8c0d-dd76da1f02a5"/>
@@ -31612,16 +32300,11 @@
 </ct:contentTypeSchema>
 </file>
 
-<file path=customXml/item2.xml><?xml version="1.0" encoding="utf-8"?>
-<?mso-contentType ?>
-<FormTemplates xmlns="http://schemas.microsoft.com/sharepoint/v3/contenttype/forms">
-  <Display>DocumentLibraryForm</Display>
-  <Edit>DocumentLibraryForm</Edit>
-  <New>DocumentLibraryForm</New>
-</FormTemplates>
+<file path=customXml/item3.xml><?xml version="1.0" encoding="utf-8"?>
+<b:Sources xmlns:b="http://schemas.openxmlformats.org/officeDocument/2006/bibliography" xmlns="http://schemas.openxmlformats.org/officeDocument/2006/bibliography" SelectedStyle="\APASixthEditionOfficeOnline.xsl" StyleName="APA" Version="6"/>
 </file>
 
-<file path=customXml/item3.xml><?xml version="1.0" encoding="utf-8"?>
+<file path=customXml/item4.xml><?xml version="1.0" encoding="utf-8"?>
 <p:properties xmlns:p="http://schemas.microsoft.com/office/2006/metadata/properties" xmlns:xsi="http://www.w3.org/2001/XMLSchema-instance" xmlns:pc="http://schemas.microsoft.com/office/infopath/2007/PartnerControls">
   <documentManagement>
     <Status xmlns="71af3243-3dd4-4a8d-8c0d-dd76da1f02a5">Not started</Status>
@@ -31630,11 +32313,15 @@
 </p:properties>
 </file>
 
-<file path=customXml/item4.xml><?xml version="1.0" encoding="utf-8"?>
-<b:Sources xmlns:b="http://schemas.openxmlformats.org/officeDocument/2006/bibliography" xmlns="http://schemas.openxmlformats.org/officeDocument/2006/bibliography" SelectedStyle="\APASixthEditionOfficeOnline.xsl" StyleName="APA" Version="6"/>
+<file path=customXml/itemProps1.xml><?xml version="1.0" encoding="utf-8"?>
+<ds:datastoreItem xmlns:ds="http://schemas.openxmlformats.org/officeDocument/2006/customXml" ds:itemID="{D35F523B-6F79-453B-A31C-C014ADD7585A}">
+  <ds:schemaRefs>
+    <ds:schemaRef ds:uri="http://schemas.microsoft.com/sharepoint/v3/contenttype/forms"/>
+  </ds:schemaRefs>
+</ds:datastoreItem>
 </file>
 
-<file path=customXml/itemProps1.xml><?xml version="1.0" encoding="utf-8"?>
+<file path=customXml/itemProps2.xml><?xml version="1.0" encoding="utf-8"?>
 <ds:datastoreItem xmlns:ds="http://schemas.openxmlformats.org/officeDocument/2006/customXml" ds:itemID="{37B22DC9-F7CB-4A5F-80BF-56917C93D8DC}">
   <ds:schemaRefs>
     <ds:schemaRef ds:uri="http://schemas.microsoft.com/office/2006/metadata/contentType"/>
@@ -31653,15 +32340,15 @@
 </ds:datastoreItem>
 </file>
 
-<file path=customXml/itemProps2.xml><?xml version="1.0" encoding="utf-8"?>
-<ds:datastoreItem xmlns:ds="http://schemas.openxmlformats.org/officeDocument/2006/customXml" ds:itemID="{D35F523B-6F79-453B-A31C-C014ADD7585A}">
+<file path=customXml/itemProps3.xml><?xml version="1.0" encoding="utf-8"?>
+<ds:datastoreItem xmlns:ds="http://schemas.openxmlformats.org/officeDocument/2006/customXml" ds:itemID="{38C33FBC-40FF-4A5D-8B9B-F84FC0BC4310}">
   <ds:schemaRefs>
-    <ds:schemaRef ds:uri="http://schemas.microsoft.com/sharepoint/v3/contenttype/forms"/>
+    <ds:schemaRef ds:uri="http://schemas.openxmlformats.org/officeDocument/2006/bibliography"/>
   </ds:schemaRefs>
 </ds:datastoreItem>
 </file>
 
-<file path=customXml/itemProps3.xml><?xml version="1.0" encoding="utf-8"?>
+<file path=customXml/itemProps4.xml><?xml version="1.0" encoding="utf-8"?>
 <ds:datastoreItem xmlns:ds="http://schemas.openxmlformats.org/officeDocument/2006/customXml" ds:itemID="{08968B94-8DD6-4238-98DF-CB00A93A9214}">
   <ds:schemaRefs>
     <ds:schemaRef ds:uri="http://schemas.microsoft.com/office/2006/metadata/properties"/>
@@ -31669,12 +32356,4 @@
     <ds:schemaRef ds:uri="71af3243-3dd4-4a8d-8c0d-dd76da1f02a5"/>
   </ds:schemaRefs>
 </ds:datastoreItem>
-</file>
-
-<file path=customXml/itemProps4.xml><?xml version="1.0" encoding="utf-8"?>
-<ds:datastoreItem xmlns:ds="http://schemas.openxmlformats.org/officeDocument/2006/customXml" ds:itemID="{38C33FBC-40FF-4A5D-8B9B-F84FC0BC4310}">
-  <ds:schemaRefs>
-    <ds:schemaRef ds:uri="http://schemas.openxmlformats.org/officeDocument/2006/bibliography"/>
-  </ds:schemaRefs>
-</ds:datastoreItem>
 </file>
</xml_diff>

<commit_message>
Rep structure in  coding standards doc
</commit_message>
<xml_diff>
--- a/Documentation/Other Documents/Encompass_Coding Standards.docx
+++ b/Documentation/Other Documents/Encompass_Coding Standards.docx
@@ -1448,7 +1448,29 @@
           <w:szCs w:val="24"/>
           <w:lang w:val="en-ZA"/>
         </w:rPr>
-        <w:t>Well-structured and consistent API responses improve interoperability and ease of integration with other systems. This section will define the guidelines for formatting API responses, including status codes, error handling, and data structures.</w:t>
+        <w:t xml:space="preserve">Well-structured and consistent API responses </w:t>
+      </w:r>
+      <w:proofErr w:type="gramStart"/>
+      <w:r>
+        <w:rPr>
+          <w:rFonts w:ascii="Arial" w:hAnsi="Arial" w:cs="Arial"/>
+          <w:color w:val="5C5C5C" w:themeColor="accent1" w:themeTint="BF"/>
+          <w:sz w:val="24"/>
+          <w:szCs w:val="24"/>
+          <w:lang w:val="en-ZA"/>
+        </w:rPr>
+        <w:t>improve</w:t>
+      </w:r>
+      <w:proofErr w:type="gramEnd"/>
+      <w:r>
+        <w:rPr>
+          <w:rFonts w:ascii="Arial" w:hAnsi="Arial" w:cs="Arial"/>
+          <w:color w:val="5C5C5C" w:themeColor="accent1" w:themeTint="BF"/>
+          <w:sz w:val="24"/>
+          <w:szCs w:val="24"/>
+          <w:lang w:val="en-ZA"/>
+        </w:rPr>
+        <w:t xml:space="preserve"> interoperability and ease of integration with other systems. This section will define the guidelines for formatting API responses, including status codes, error handling, and data structures.</w:t>
       </w:r>
     </w:p>
     <w:p>
@@ -1756,6 +1778,98 @@
           <w:lang w:val="en-ZA"/>
         </w:rPr>
         <w:t>Repository Structure:</w:t>
+      </w:r>
+    </w:p>
+    <w:p>
+      <w:pPr>
+        <w:pStyle w:val="ListParagraph"/>
+        <w:numPr>
+          <w:ilvl w:val="0"/>
+          <w:numId w:val="35"/>
+        </w:numPr>
+        <w:tabs>
+          <w:tab w:val="left" w:pos="1206"/>
+        </w:tabs>
+        <w:spacing w:line="360" w:lineRule="auto"/>
+        <w:jc w:val="both"/>
+        <w:rPr>
+          <w:rFonts w:ascii="Arial" w:hAnsi="Arial" w:cs="Arial"/>
+          <w:color w:val="5C5C5C" w:themeColor="accent1" w:themeTint="BF"/>
+          <w:sz w:val="24"/>
+          <w:szCs w:val="24"/>
+          <w:lang w:val="en-ZA"/>
+        </w:rPr>
+      </w:pPr>
+      <w:r>
+        <w:rPr>
+          <w:rFonts w:ascii="Arial" w:hAnsi="Arial" w:cs="Arial"/>
+          <w:color w:val="5C5C5C" w:themeColor="accent1" w:themeTint="BF"/>
+          <w:sz w:val="24"/>
+          <w:szCs w:val="24"/>
+          <w:lang w:val="en-ZA"/>
+        </w:rPr>
+        <w:t xml:space="preserve">Dev branch is the main </w:t>
+      </w:r>
+      <w:r>
+        <w:rPr>
+          <w:rFonts w:ascii="Arial" w:hAnsi="Arial" w:cs="Arial"/>
+          <w:color w:val="5C5C5C" w:themeColor="accent1" w:themeTint="BF"/>
+          <w:sz w:val="24"/>
+          <w:szCs w:val="24"/>
+          <w:lang w:val="en-ZA"/>
+        </w:rPr>
+        <w:t>branch.</w:t>
+      </w:r>
+    </w:p>
+    <w:p>
+      <w:pPr>
+        <w:pStyle w:val="ListParagraph"/>
+        <w:numPr>
+          <w:ilvl w:val="0"/>
+          <w:numId w:val="35"/>
+        </w:numPr>
+        <w:tabs>
+          <w:tab w:val="left" w:pos="1206"/>
+        </w:tabs>
+        <w:spacing w:line="360" w:lineRule="auto"/>
+        <w:jc w:val="both"/>
+        <w:rPr>
+          <w:rFonts w:ascii="Arial" w:hAnsi="Arial" w:cs="Arial"/>
+          <w:color w:val="5C5C5C" w:themeColor="accent1" w:themeTint="BF"/>
+          <w:sz w:val="24"/>
+          <w:szCs w:val="24"/>
+          <w:lang w:val="en-ZA"/>
+        </w:rPr>
+      </w:pPr>
+      <w:r>
+        <w:rPr>
+          <w:rFonts w:ascii="Arial" w:hAnsi="Arial" w:cs="Arial"/>
+          <w:color w:val="5C5C5C" w:themeColor="accent1" w:themeTint="BF"/>
+          <w:sz w:val="24"/>
+          <w:szCs w:val="24"/>
+          <w:lang w:val="en-ZA"/>
+        </w:rPr>
+        <w:t>Each feature has its own branch, which is merged into the dev branch after development.</w:t>
+      </w:r>
+      <w:r>
+        <w:rPr>
+          <w:rFonts w:ascii="Arial" w:hAnsi="Arial" w:cs="Arial"/>
+          <w:color w:val="5C5C5C" w:themeColor="accent1" w:themeTint="BF"/>
+          <w:sz w:val="24"/>
+          <w:szCs w:val="24"/>
+          <w:lang w:val="en-ZA"/>
+        </w:rPr>
+        <w:t xml:space="preserve"> This is to safe keep code in the dev branch and heighten the </w:t>
+      </w:r>
+      <w:r>
+        <w:rPr>
+          <w:rFonts w:ascii="Arial" w:hAnsi="Arial" w:cs="Arial"/>
+          <w:color w:val="5C5C5C" w:themeColor="accent1" w:themeTint="BF"/>
+          <w:sz w:val="24"/>
+          <w:szCs w:val="24"/>
+          <w:lang w:val="en-ZA"/>
+        </w:rPr>
+        <w:t xml:space="preserve">coding consistency. </w:t>
       </w:r>
     </w:p>
     <w:p>
@@ -2972,6 +3086,7 @@
           <w:docPartUnique/>
         </w:docPartObj>
       </w:sdtPr>
+      <w:sdtEndPr/>
       <w:sdtContent/>
     </w:sdt>
   </w:p>
@@ -3697,6 +3812,119 @@
     </w:lvl>
   </w:abstractNum>
   <w:abstractNum w:abstractNumId="12" w15:restartNumberingAfterBreak="0">
+    <w:nsid w:val="17281156"/>
+    <w:multiLevelType w:val="hybridMultilevel"/>
+    <w:tmpl w:val="79949DD6"/>
+    <w:lvl w:ilvl="0" w:tplc="04090001">
+      <w:start w:val="1"/>
+      <w:numFmt w:val="bullet"/>
+      <w:lvlText w:val=""/>
+      <w:lvlJc w:val="left"/>
+      <w:pPr>
+        <w:ind w:left="720" w:hanging="360"/>
+      </w:pPr>
+      <w:rPr>
+        <w:rFonts w:ascii="Symbol" w:hAnsi="Symbol" w:hint="default"/>
+      </w:rPr>
+    </w:lvl>
+    <w:lvl w:ilvl="1" w:tplc="04090003" w:tentative="1">
+      <w:start w:val="1"/>
+      <w:numFmt w:val="bullet"/>
+      <w:lvlText w:val="o"/>
+      <w:lvlJc w:val="left"/>
+      <w:pPr>
+        <w:ind w:left="1440" w:hanging="360"/>
+      </w:pPr>
+      <w:rPr>
+        <w:rFonts w:ascii="Courier New" w:hAnsi="Courier New" w:cs="Courier New" w:hint="default"/>
+      </w:rPr>
+    </w:lvl>
+    <w:lvl w:ilvl="2" w:tplc="04090005" w:tentative="1">
+      <w:start w:val="1"/>
+      <w:numFmt w:val="bullet"/>
+      <w:lvlText w:val=""/>
+      <w:lvlJc w:val="left"/>
+      <w:pPr>
+        <w:ind w:left="2160" w:hanging="360"/>
+      </w:pPr>
+      <w:rPr>
+        <w:rFonts w:ascii="Wingdings" w:hAnsi="Wingdings" w:hint="default"/>
+      </w:rPr>
+    </w:lvl>
+    <w:lvl w:ilvl="3" w:tplc="04090001" w:tentative="1">
+      <w:start w:val="1"/>
+      <w:numFmt w:val="bullet"/>
+      <w:lvlText w:val=""/>
+      <w:lvlJc w:val="left"/>
+      <w:pPr>
+        <w:ind w:left="2880" w:hanging="360"/>
+      </w:pPr>
+      <w:rPr>
+        <w:rFonts w:ascii="Symbol" w:hAnsi="Symbol" w:hint="default"/>
+      </w:rPr>
+    </w:lvl>
+    <w:lvl w:ilvl="4" w:tplc="04090003" w:tentative="1">
+      <w:start w:val="1"/>
+      <w:numFmt w:val="bullet"/>
+      <w:lvlText w:val="o"/>
+      <w:lvlJc w:val="left"/>
+      <w:pPr>
+        <w:ind w:left="3600" w:hanging="360"/>
+      </w:pPr>
+      <w:rPr>
+        <w:rFonts w:ascii="Courier New" w:hAnsi="Courier New" w:cs="Courier New" w:hint="default"/>
+      </w:rPr>
+    </w:lvl>
+    <w:lvl w:ilvl="5" w:tplc="04090005" w:tentative="1">
+      <w:start w:val="1"/>
+      <w:numFmt w:val="bullet"/>
+      <w:lvlText w:val=""/>
+      <w:lvlJc w:val="left"/>
+      <w:pPr>
+        <w:ind w:left="4320" w:hanging="360"/>
+      </w:pPr>
+      <w:rPr>
+        <w:rFonts w:ascii="Wingdings" w:hAnsi="Wingdings" w:hint="default"/>
+      </w:rPr>
+    </w:lvl>
+    <w:lvl w:ilvl="6" w:tplc="04090001" w:tentative="1">
+      <w:start w:val="1"/>
+      <w:numFmt w:val="bullet"/>
+      <w:lvlText w:val=""/>
+      <w:lvlJc w:val="left"/>
+      <w:pPr>
+        <w:ind w:left="5040" w:hanging="360"/>
+      </w:pPr>
+      <w:rPr>
+        <w:rFonts w:ascii="Symbol" w:hAnsi="Symbol" w:hint="default"/>
+      </w:rPr>
+    </w:lvl>
+    <w:lvl w:ilvl="7" w:tplc="04090003" w:tentative="1">
+      <w:start w:val="1"/>
+      <w:numFmt w:val="bullet"/>
+      <w:lvlText w:val="o"/>
+      <w:lvlJc w:val="left"/>
+      <w:pPr>
+        <w:ind w:left="5760" w:hanging="360"/>
+      </w:pPr>
+      <w:rPr>
+        <w:rFonts w:ascii="Courier New" w:hAnsi="Courier New" w:cs="Courier New" w:hint="default"/>
+      </w:rPr>
+    </w:lvl>
+    <w:lvl w:ilvl="8" w:tplc="04090005" w:tentative="1">
+      <w:start w:val="1"/>
+      <w:numFmt w:val="bullet"/>
+      <w:lvlText w:val=""/>
+      <w:lvlJc w:val="left"/>
+      <w:pPr>
+        <w:ind w:left="6480" w:hanging="360"/>
+      </w:pPr>
+      <w:rPr>
+        <w:rFonts w:ascii="Wingdings" w:hAnsi="Wingdings" w:hint="default"/>
+      </w:rPr>
+    </w:lvl>
+  </w:abstractNum>
+  <w:abstractNum w:abstractNumId="13" w15:restartNumberingAfterBreak="0">
     <w:nsid w:val="18C03B78"/>
     <w:multiLevelType w:val="hybridMultilevel"/>
     <w:tmpl w:val="C29ECF98"/>
@@ -3785,7 +4013,7 @@
       </w:pPr>
     </w:lvl>
   </w:abstractNum>
-  <w:abstractNum w:abstractNumId="13" w15:restartNumberingAfterBreak="0">
+  <w:abstractNum w:abstractNumId="14" w15:restartNumberingAfterBreak="0">
     <w:nsid w:val="19091358"/>
     <w:multiLevelType w:val="hybridMultilevel"/>
     <w:tmpl w:val="9FBA1B1E"/>
@@ -3898,7 +4126,7 @@
       </w:rPr>
     </w:lvl>
   </w:abstractNum>
-  <w:abstractNum w:abstractNumId="14" w15:restartNumberingAfterBreak="0">
+  <w:abstractNum w:abstractNumId="15" w15:restartNumberingAfterBreak="0">
     <w:nsid w:val="1C6C2334"/>
     <w:multiLevelType w:val="hybridMultilevel"/>
     <w:tmpl w:val="1E0E41C2"/>
@@ -4011,7 +4239,7 @@
       </w:rPr>
     </w:lvl>
   </w:abstractNum>
-  <w:abstractNum w:abstractNumId="15" w15:restartNumberingAfterBreak="0">
+  <w:abstractNum w:abstractNumId="16" w15:restartNumberingAfterBreak="0">
     <w:nsid w:val="1C860140"/>
     <w:multiLevelType w:val="hybridMultilevel"/>
     <w:tmpl w:val="C7C20BB8"/>
@@ -4124,7 +4352,7 @@
       </w:rPr>
     </w:lvl>
   </w:abstractNum>
-  <w:abstractNum w:abstractNumId="16" w15:restartNumberingAfterBreak="0">
+  <w:abstractNum w:abstractNumId="17" w15:restartNumberingAfterBreak="0">
     <w:nsid w:val="1E457A15"/>
     <w:multiLevelType w:val="hybridMultilevel"/>
     <w:tmpl w:val="AD3458C6"/>
@@ -4237,7 +4465,7 @@
       </w:rPr>
     </w:lvl>
   </w:abstractNum>
-  <w:abstractNum w:abstractNumId="17" w15:restartNumberingAfterBreak="0">
+  <w:abstractNum w:abstractNumId="18" w15:restartNumberingAfterBreak="0">
     <w:nsid w:val="213403C2"/>
     <w:multiLevelType w:val="hybridMultilevel"/>
     <w:tmpl w:val="808614AE"/>
@@ -4326,7 +4554,7 @@
       </w:pPr>
     </w:lvl>
   </w:abstractNum>
-  <w:abstractNum w:abstractNumId="18" w15:restartNumberingAfterBreak="0">
+  <w:abstractNum w:abstractNumId="19" w15:restartNumberingAfterBreak="0">
     <w:nsid w:val="284F1AC4"/>
     <w:multiLevelType w:val="hybridMultilevel"/>
     <w:tmpl w:val="06BCA08C"/>
@@ -4439,7 +4667,7 @@
       </w:rPr>
     </w:lvl>
   </w:abstractNum>
-  <w:abstractNum w:abstractNumId="19" w15:restartNumberingAfterBreak="0">
+  <w:abstractNum w:abstractNumId="20" w15:restartNumberingAfterBreak="0">
     <w:nsid w:val="2A5941D0"/>
     <w:multiLevelType w:val="hybridMultilevel"/>
     <w:tmpl w:val="F386F4B6"/>
@@ -4552,7 +4780,7 @@
       </w:rPr>
     </w:lvl>
   </w:abstractNum>
-  <w:abstractNum w:abstractNumId="20" w15:restartNumberingAfterBreak="0">
+  <w:abstractNum w:abstractNumId="21" w15:restartNumberingAfterBreak="0">
     <w:nsid w:val="2E844274"/>
     <w:multiLevelType w:val="hybridMultilevel"/>
     <w:tmpl w:val="2AE87CD2"/>
@@ -4665,7 +4893,7 @@
       </w:rPr>
     </w:lvl>
   </w:abstractNum>
-  <w:abstractNum w:abstractNumId="21" w15:restartNumberingAfterBreak="0">
+  <w:abstractNum w:abstractNumId="22" w15:restartNumberingAfterBreak="0">
     <w:nsid w:val="32C8590B"/>
     <w:multiLevelType w:val="hybridMultilevel"/>
     <w:tmpl w:val="89CE4C34"/>
@@ -4778,7 +5006,7 @@
       </w:rPr>
     </w:lvl>
   </w:abstractNum>
-  <w:abstractNum w:abstractNumId="22" w15:restartNumberingAfterBreak="0">
+  <w:abstractNum w:abstractNumId="23" w15:restartNumberingAfterBreak="0">
     <w:nsid w:val="392A2F1C"/>
     <w:multiLevelType w:val="multilevel"/>
     <w:tmpl w:val="0409001D"/>
@@ -4864,7 +5092,7 @@
       </w:pPr>
     </w:lvl>
   </w:abstractNum>
-  <w:abstractNum w:abstractNumId="23" w15:restartNumberingAfterBreak="0">
+  <w:abstractNum w:abstractNumId="24" w15:restartNumberingAfterBreak="0">
     <w:nsid w:val="3EAA2E1B"/>
     <w:multiLevelType w:val="hybridMultilevel"/>
     <w:tmpl w:val="0B36688C"/>
@@ -4977,7 +5205,7 @@
       </w:rPr>
     </w:lvl>
   </w:abstractNum>
-  <w:abstractNum w:abstractNumId="24" w15:restartNumberingAfterBreak="0">
+  <w:abstractNum w:abstractNumId="25" w15:restartNumberingAfterBreak="0">
     <w:nsid w:val="43887315"/>
     <w:multiLevelType w:val="hybridMultilevel"/>
     <w:tmpl w:val="1AA48680"/>
@@ -5066,7 +5294,7 @@
       </w:pPr>
     </w:lvl>
   </w:abstractNum>
-  <w:abstractNum w:abstractNumId="25" w15:restartNumberingAfterBreak="0">
+  <w:abstractNum w:abstractNumId="26" w15:restartNumberingAfterBreak="0">
     <w:nsid w:val="48506C53"/>
     <w:multiLevelType w:val="hybridMultilevel"/>
     <w:tmpl w:val="F184168C"/>
@@ -5179,7 +5407,7 @@
       </w:rPr>
     </w:lvl>
   </w:abstractNum>
-  <w:abstractNum w:abstractNumId="26" w15:restartNumberingAfterBreak="0">
+  <w:abstractNum w:abstractNumId="27" w15:restartNumberingAfterBreak="0">
     <w:nsid w:val="4D52773B"/>
     <w:multiLevelType w:val="hybridMultilevel"/>
     <w:tmpl w:val="F5E2AA44"/>
@@ -5268,7 +5496,7 @@
       </w:pPr>
     </w:lvl>
   </w:abstractNum>
-  <w:abstractNum w:abstractNumId="27" w15:restartNumberingAfterBreak="0">
+  <w:abstractNum w:abstractNumId="28" w15:restartNumberingAfterBreak="0">
     <w:nsid w:val="57440597"/>
     <w:multiLevelType w:val="hybridMultilevel"/>
     <w:tmpl w:val="1D5E072E"/>
@@ -5381,7 +5609,7 @@
       </w:rPr>
     </w:lvl>
   </w:abstractNum>
-  <w:abstractNum w:abstractNumId="28" w15:restartNumberingAfterBreak="0">
+  <w:abstractNum w:abstractNumId="29" w15:restartNumberingAfterBreak="0">
     <w:nsid w:val="586B3D8C"/>
     <w:multiLevelType w:val="hybridMultilevel"/>
     <w:tmpl w:val="A45E1CEA"/>
@@ -5473,7 +5701,7 @@
       </w:pPr>
     </w:lvl>
   </w:abstractNum>
-  <w:abstractNum w:abstractNumId="29" w15:restartNumberingAfterBreak="0">
+  <w:abstractNum w:abstractNumId="30" w15:restartNumberingAfterBreak="0">
     <w:nsid w:val="5B2A1AF9"/>
     <w:multiLevelType w:val="hybridMultilevel"/>
     <w:tmpl w:val="727681E2"/>
@@ -5567,7 +5795,7 @@
       </w:pPr>
     </w:lvl>
   </w:abstractNum>
-  <w:abstractNum w:abstractNumId="30" w15:restartNumberingAfterBreak="0">
+  <w:abstractNum w:abstractNumId="31" w15:restartNumberingAfterBreak="0">
     <w:nsid w:val="696F0A7A"/>
     <w:multiLevelType w:val="hybridMultilevel"/>
     <w:tmpl w:val="5BCCFB60"/>
@@ -5680,7 +5908,7 @@
       </w:rPr>
     </w:lvl>
   </w:abstractNum>
-  <w:abstractNum w:abstractNumId="31" w15:restartNumberingAfterBreak="0">
+  <w:abstractNum w:abstractNumId="32" w15:restartNumberingAfterBreak="0">
     <w:nsid w:val="6D9F2C8A"/>
     <w:multiLevelType w:val="hybridMultilevel"/>
     <w:tmpl w:val="313E94DC"/>
@@ -5769,7 +5997,7 @@
       </w:pPr>
     </w:lvl>
   </w:abstractNum>
-  <w:abstractNum w:abstractNumId="32" w15:restartNumberingAfterBreak="0">
+  <w:abstractNum w:abstractNumId="33" w15:restartNumberingAfterBreak="0">
     <w:nsid w:val="7772145B"/>
     <w:multiLevelType w:val="hybridMultilevel"/>
     <w:tmpl w:val="2E5A77DC"/>
@@ -5882,7 +6110,7 @@
       </w:rPr>
     </w:lvl>
   </w:abstractNum>
-  <w:abstractNum w:abstractNumId="33" w15:restartNumberingAfterBreak="0">
+  <w:abstractNum w:abstractNumId="34" w15:restartNumberingAfterBreak="0">
     <w:nsid w:val="7F9120DD"/>
     <w:multiLevelType w:val="hybridMultilevel"/>
     <w:tmpl w:val="E01E740A"/>
@@ -6026,76 +6254,79 @@
     <w:abstractNumId w:val="0"/>
   </w:num>
   <w:num w:numId="11" w16cid:durableId="1892500281">
-    <w:abstractNumId w:val="31"/>
+    <w:abstractNumId w:val="32"/>
   </w:num>
   <w:num w:numId="12" w16cid:durableId="1413821644">
-    <w:abstractNumId w:val="28"/>
+    <w:abstractNumId w:val="29"/>
   </w:num>
   <w:num w:numId="13" w16cid:durableId="1822848731">
-    <w:abstractNumId w:val="32"/>
+    <w:abstractNumId w:val="33"/>
   </w:num>
   <w:num w:numId="14" w16cid:durableId="1556819794">
-    <w:abstractNumId w:val="18"/>
+    <w:abstractNumId w:val="19"/>
   </w:num>
   <w:num w:numId="15" w16cid:durableId="1261373954">
-    <w:abstractNumId w:val="24"/>
+    <w:abstractNumId w:val="25"/>
   </w:num>
   <w:num w:numId="16" w16cid:durableId="454718009">
-    <w:abstractNumId w:val="16"/>
+    <w:abstractNumId w:val="17"/>
   </w:num>
   <w:num w:numId="17" w16cid:durableId="995567845">
-    <w:abstractNumId w:val="19"/>
+    <w:abstractNumId w:val="20"/>
   </w:num>
   <w:num w:numId="18" w16cid:durableId="30033834">
     <w:abstractNumId w:val="11"/>
   </w:num>
   <w:num w:numId="19" w16cid:durableId="441805429">
-    <w:abstractNumId w:val="33"/>
+    <w:abstractNumId w:val="34"/>
   </w:num>
   <w:num w:numId="20" w16cid:durableId="1436049059">
-    <w:abstractNumId w:val="20"/>
+    <w:abstractNumId w:val="21"/>
   </w:num>
   <w:num w:numId="21" w16cid:durableId="1317493408">
+    <w:abstractNumId w:val="31"/>
+  </w:num>
+  <w:num w:numId="22" w16cid:durableId="1853101637">
+    <w:abstractNumId w:val="26"/>
+  </w:num>
+  <w:num w:numId="23" w16cid:durableId="2139489989">
+    <w:abstractNumId w:val="16"/>
+  </w:num>
+  <w:num w:numId="24" w16cid:durableId="1927693657">
     <w:abstractNumId w:val="30"/>
   </w:num>
-  <w:num w:numId="22" w16cid:durableId="1853101637">
-    <w:abstractNumId w:val="25"/>
-  </w:num>
-  <w:num w:numId="23" w16cid:durableId="2139489989">
-    <w:abstractNumId w:val="15"/>
-  </w:num>
-  <w:num w:numId="24" w16cid:durableId="1927693657">
-    <w:abstractNumId w:val="29"/>
-  </w:num>
   <w:num w:numId="25" w16cid:durableId="551965794">
-    <w:abstractNumId w:val="23"/>
+    <w:abstractNumId w:val="24"/>
   </w:num>
   <w:num w:numId="26" w16cid:durableId="213126597">
-    <w:abstractNumId w:val="26"/>
+    <w:abstractNumId w:val="27"/>
   </w:num>
   <w:num w:numId="27" w16cid:durableId="500661893">
     <w:abstractNumId w:val="10"/>
   </w:num>
   <w:num w:numId="28" w16cid:durableId="1113599320">
-    <w:abstractNumId w:val="21"/>
+    <w:abstractNumId w:val="22"/>
   </w:num>
   <w:num w:numId="29" w16cid:durableId="279145673">
+    <w:abstractNumId w:val="14"/>
+  </w:num>
+  <w:num w:numId="30" w16cid:durableId="1388382455">
+    <w:abstractNumId w:val="15"/>
+  </w:num>
+  <w:num w:numId="31" w16cid:durableId="586547939">
     <w:abstractNumId w:val="13"/>
   </w:num>
-  <w:num w:numId="30" w16cid:durableId="1388382455">
-    <w:abstractNumId w:val="14"/>
-  </w:num>
-  <w:num w:numId="31" w16cid:durableId="586547939">
-    <w:abstractNumId w:val="12"/>
-  </w:num>
   <w:num w:numId="32" w16cid:durableId="9525597">
-    <w:abstractNumId w:val="22"/>
+    <w:abstractNumId w:val="23"/>
   </w:num>
   <w:num w:numId="33" w16cid:durableId="130562940">
-    <w:abstractNumId w:val="17"/>
+    <w:abstractNumId w:val="18"/>
   </w:num>
   <w:num w:numId="34" w16cid:durableId="2073187255">
-    <w:abstractNumId w:val="27"/>
+    <w:abstractNumId w:val="28"/>
+  </w:num>
+  <w:num w:numId="35" w16cid:durableId="1950041920">
+    <w:abstractNumId w:val="12"/>
   </w:num>
 </w:numbering>
 </file>
@@ -32071,15 +32302,6 @@
 </file>
 
 <file path=customXml/item1.xml><?xml version="1.0" encoding="utf-8"?>
-<?mso-contentType ?>
-<FormTemplates xmlns="http://schemas.microsoft.com/sharepoint/v3/contenttype/forms">
-  <Display>DocumentLibraryForm</Display>
-  <Edit>DocumentLibraryForm</Edit>
-  <New>DocumentLibraryForm</New>
-</FormTemplates>
-</file>
-
-<file path=customXml/item2.xml><?xml version="1.0" encoding="utf-8"?>
 <ct:contentTypeSchema xmlns:ct="http://schemas.microsoft.com/office/2006/metadata/contentType" xmlns:ma="http://schemas.microsoft.com/office/2006/metadata/properties/metaAttributes" ct:_="" ma:_="" ma:contentTypeName="Document" ma:contentTypeID="0x01010079F111ED35F8CC479449609E8A0923A6" ma:contentTypeVersion="12" ma:contentTypeDescription="Create a new document." ma:contentTypeScope="" ma:versionID="e2fe73d34af300204b2c04d95f547fc8">
   <xsd:schema xmlns:xsd="http://www.w3.org/2001/XMLSchema" xmlns:xs="http://www.w3.org/2001/XMLSchema" xmlns:p="http://schemas.microsoft.com/office/2006/metadata/properties" xmlns:ns2="71af3243-3dd4-4a8d-8c0d-dd76da1f02a5" xmlns:ns3="16c05727-aa75-4e4a-9b5f-8a80a1165891" targetNamespace="http://schemas.microsoft.com/office/2006/metadata/properties" ma:root="true" ma:fieldsID="cb4f6533a2a85f2c78aa0456c298b376" ns2:_="" ns3:_="">
     <xsd:import namespace="71af3243-3dd4-4a8d-8c0d-dd76da1f02a5"/>
@@ -32300,11 +32522,16 @@
 </ct:contentTypeSchema>
 </file>
 
-<file path=customXml/item3.xml><?xml version="1.0" encoding="utf-8"?>
-<b:Sources xmlns:b="http://schemas.openxmlformats.org/officeDocument/2006/bibliography" xmlns="http://schemas.openxmlformats.org/officeDocument/2006/bibliography" SelectedStyle="\APASixthEditionOfficeOnline.xsl" StyleName="APA" Version="6"/>
+<file path=customXml/item2.xml><?xml version="1.0" encoding="utf-8"?>
+<?mso-contentType ?>
+<FormTemplates xmlns="http://schemas.microsoft.com/sharepoint/v3/contenttype/forms">
+  <Display>DocumentLibraryForm</Display>
+  <Edit>DocumentLibraryForm</Edit>
+  <New>DocumentLibraryForm</New>
+</FormTemplates>
 </file>
 
-<file path=customXml/item4.xml><?xml version="1.0" encoding="utf-8"?>
+<file path=customXml/item3.xml><?xml version="1.0" encoding="utf-8"?>
 <p:properties xmlns:p="http://schemas.microsoft.com/office/2006/metadata/properties" xmlns:xsi="http://www.w3.org/2001/XMLSchema-instance" xmlns:pc="http://schemas.microsoft.com/office/infopath/2007/PartnerControls">
   <documentManagement>
     <Status xmlns="71af3243-3dd4-4a8d-8c0d-dd76da1f02a5">Not started</Status>
@@ -32313,15 +32540,11 @@
 </p:properties>
 </file>
 
-<file path=customXml/itemProps1.xml><?xml version="1.0" encoding="utf-8"?>
-<ds:datastoreItem xmlns:ds="http://schemas.openxmlformats.org/officeDocument/2006/customXml" ds:itemID="{D35F523B-6F79-453B-A31C-C014ADD7585A}">
-  <ds:schemaRefs>
-    <ds:schemaRef ds:uri="http://schemas.microsoft.com/sharepoint/v3/contenttype/forms"/>
-  </ds:schemaRefs>
-</ds:datastoreItem>
+<file path=customXml/item4.xml><?xml version="1.0" encoding="utf-8"?>
+<b:Sources xmlns:b="http://schemas.openxmlformats.org/officeDocument/2006/bibliography" xmlns="http://schemas.openxmlformats.org/officeDocument/2006/bibliography" SelectedStyle="\APASixthEditionOfficeOnline.xsl" StyleName="APA" Version="6"/>
 </file>
 
-<file path=customXml/itemProps2.xml><?xml version="1.0" encoding="utf-8"?>
+<file path=customXml/itemProps1.xml><?xml version="1.0" encoding="utf-8"?>
 <ds:datastoreItem xmlns:ds="http://schemas.openxmlformats.org/officeDocument/2006/customXml" ds:itemID="{37B22DC9-F7CB-4A5F-80BF-56917C93D8DC}">
   <ds:schemaRefs>
     <ds:schemaRef ds:uri="http://schemas.microsoft.com/office/2006/metadata/contentType"/>
@@ -32340,15 +32563,15 @@
 </ds:datastoreItem>
 </file>
 
-<file path=customXml/itemProps3.xml><?xml version="1.0" encoding="utf-8"?>
-<ds:datastoreItem xmlns:ds="http://schemas.openxmlformats.org/officeDocument/2006/customXml" ds:itemID="{38C33FBC-40FF-4A5D-8B9B-F84FC0BC4310}">
+<file path=customXml/itemProps2.xml><?xml version="1.0" encoding="utf-8"?>
+<ds:datastoreItem xmlns:ds="http://schemas.openxmlformats.org/officeDocument/2006/customXml" ds:itemID="{D35F523B-6F79-453B-A31C-C014ADD7585A}">
   <ds:schemaRefs>
-    <ds:schemaRef ds:uri="http://schemas.openxmlformats.org/officeDocument/2006/bibliography"/>
+    <ds:schemaRef ds:uri="http://schemas.microsoft.com/sharepoint/v3/contenttype/forms"/>
   </ds:schemaRefs>
 </ds:datastoreItem>
 </file>
 
-<file path=customXml/itemProps4.xml><?xml version="1.0" encoding="utf-8"?>
+<file path=customXml/itemProps3.xml><?xml version="1.0" encoding="utf-8"?>
 <ds:datastoreItem xmlns:ds="http://schemas.openxmlformats.org/officeDocument/2006/customXml" ds:itemID="{08968B94-8DD6-4238-98DF-CB00A93A9214}">
   <ds:schemaRefs>
     <ds:schemaRef ds:uri="http://schemas.microsoft.com/office/2006/metadata/properties"/>
@@ -32356,4 +32579,12 @@
     <ds:schemaRef ds:uri="71af3243-3dd4-4a8d-8c0d-dd76da1f02a5"/>
   </ds:schemaRefs>
 </ds:datastoreItem>
+</file>
+
+<file path=customXml/itemProps4.xml><?xml version="1.0" encoding="utf-8"?>
+<ds:datastoreItem xmlns:ds="http://schemas.openxmlformats.org/officeDocument/2006/customXml" ds:itemID="{38C33FBC-40FF-4A5D-8B9B-F84FC0BC4310}">
+  <ds:schemaRefs>
+    <ds:schemaRef ds:uri="http://schemas.openxmlformats.org/officeDocument/2006/bibliography"/>
+  </ds:schemaRefs>
+</ds:datastoreItem>
 </file>
</xml_diff>